<commit_message>
Update Assignment 3 204133151.docx
</commit_message>
<xml_diff>
--- a/Assignment 3 204133151.docx
+++ b/Assignment 3 204133151.docx
@@ -64,14 +64,14 @@
               <w:rPr>
                 <w:rFonts w:ascii="Calibri" w:eastAsia="Times New Roman" w:hAnsi="Calibri" w:cs="Calibri"/>
                 <w:color w:val="000000"/>
-                <w:lang w:val="en-IL" w:eastAsia="en-IL"/>
+                <w:lang w:eastAsia="en-IL"/>
               </w:rPr>
             </w:pPr>
             <w:r>
               <w:rPr>
                 <w:rFonts w:ascii="Calibri" w:eastAsia="Times New Roman" w:hAnsi="Calibri" w:cs="Calibri"/>
                 <w:color w:val="000000"/>
-                <w:lang w:val="en-IL" w:eastAsia="en-IL"/>
+                <w:lang w:eastAsia="en-IL"/>
               </w:rPr>
               <w:t> </w:t>
             </w:r>
@@ -96,14 +96,14 @@
               <w:rPr>
                 <w:rFonts w:ascii="Calibri" w:eastAsia="Times New Roman" w:hAnsi="Calibri" w:cs="Calibri"/>
                 <w:color w:val="000000"/>
-                <w:lang w:val="en-IL" w:eastAsia="en-IL"/>
+                <w:lang w:eastAsia="en-IL"/>
               </w:rPr>
             </w:pPr>
             <w:r>
               <w:rPr>
                 <w:rFonts w:ascii="Calibri" w:eastAsia="Times New Roman" w:hAnsi="Calibri" w:cs="Calibri"/>
                 <w:color w:val="000000"/>
-                <w:lang w:val="en-IL" w:eastAsia="en-IL"/>
+                <w:lang w:eastAsia="en-IL"/>
               </w:rPr>
               <w:t> </w:t>
             </w:r>
@@ -129,14 +129,14 @@
               <w:rPr>
                 <w:rFonts w:ascii="Calibri" w:eastAsia="Times New Roman" w:hAnsi="Calibri" w:cs="Calibri"/>
                 <w:color w:val="000000"/>
-                <w:lang w:val="en-IL" w:eastAsia="en-IL"/>
+                <w:lang w:eastAsia="en-IL"/>
               </w:rPr>
             </w:pPr>
             <w:r>
               <w:rPr>
                 <w:rFonts w:ascii="Calibri" w:eastAsia="Times New Roman" w:hAnsi="Calibri" w:cs="Calibri"/>
                 <w:color w:val="000000"/>
-                <w:lang w:val="en-IL" w:eastAsia="en-IL"/>
+                <w:lang w:eastAsia="en-IL"/>
               </w:rPr>
               <w:t> </w:t>
             </w:r>
@@ -163,14 +163,14 @@
               <w:rPr>
                 <w:rFonts w:ascii="Calibri" w:eastAsia="Times New Roman" w:hAnsi="Calibri" w:cs="Calibri"/>
                 <w:color w:val="000000"/>
-                <w:lang w:val="en-IL" w:eastAsia="en-IL"/>
+                <w:lang w:eastAsia="en-IL"/>
               </w:rPr>
             </w:pPr>
             <w:r>
               <w:rPr>
                 <w:rFonts w:ascii="Calibri" w:eastAsia="Times New Roman" w:hAnsi="Calibri" w:cs="Calibri"/>
                 <w:color w:val="000000"/>
-                <w:lang w:val="en-IL" w:eastAsia="en-IL"/>
+                <w:lang w:eastAsia="en-IL"/>
               </w:rPr>
               <w:t>1v1 ROC AUC scores</w:t>
             </w:r>
@@ -197,14 +197,14 @@
               <w:rPr>
                 <w:rFonts w:ascii="Calibri" w:eastAsia="Times New Roman" w:hAnsi="Calibri" w:cs="Calibri"/>
                 <w:color w:val="000000"/>
-                <w:lang w:val="en-IL" w:eastAsia="en-IL"/>
+                <w:lang w:eastAsia="en-IL"/>
               </w:rPr>
             </w:pPr>
             <w:r>
               <w:rPr>
                 <w:rFonts w:ascii="Calibri" w:eastAsia="Times New Roman" w:hAnsi="Calibri" w:cs="Calibri"/>
                 <w:color w:val="000000"/>
-                <w:lang w:val="en-IL" w:eastAsia="en-IL"/>
+                <w:lang w:eastAsia="en-IL"/>
               </w:rPr>
               <w:t>1vRest ROC AUC scores</w:t>
             </w:r>
@@ -235,14 +235,14 @@
               <w:rPr>
                 <w:rFonts w:ascii="Calibri" w:eastAsia="Times New Roman" w:hAnsi="Calibri" w:cs="Calibri"/>
                 <w:color w:val="000000"/>
-                <w:lang w:val="en-IL" w:eastAsia="en-IL"/>
+                <w:lang w:eastAsia="en-IL"/>
               </w:rPr>
             </w:pPr>
             <w:r>
               <w:rPr>
                 <w:rFonts w:ascii="Calibri" w:eastAsia="Times New Roman" w:hAnsi="Calibri" w:cs="Calibri"/>
                 <w:color w:val="000000"/>
-                <w:lang w:val="en-IL" w:eastAsia="en-IL"/>
+                <w:lang w:eastAsia="en-IL"/>
               </w:rPr>
               <w:t>Model</w:t>
             </w:r>
@@ -268,14 +268,14 @@
               <w:rPr>
                 <w:rFonts w:ascii="Calibri" w:eastAsia="Times New Roman" w:hAnsi="Calibri" w:cs="Calibri"/>
                 <w:color w:val="000000"/>
-                <w:lang w:val="en-IL" w:eastAsia="en-IL"/>
+                <w:lang w:eastAsia="en-IL"/>
               </w:rPr>
             </w:pPr>
             <w:r>
               <w:rPr>
                 <w:rFonts w:ascii="Calibri" w:eastAsia="Times New Roman" w:hAnsi="Calibri" w:cs="Calibri"/>
                 <w:color w:val="000000"/>
-                <w:lang w:val="en-IL" w:eastAsia="en-IL"/>
+                <w:lang w:eastAsia="en-IL"/>
               </w:rPr>
               <w:t>Test Accuracy</w:t>
             </w:r>
@@ -301,14 +301,14 @@
               <w:rPr>
                 <w:rFonts w:ascii="Calibri" w:eastAsia="Times New Roman" w:hAnsi="Calibri" w:cs="Calibri"/>
                 <w:color w:val="000000"/>
-                <w:lang w:val="en-IL" w:eastAsia="en-IL"/>
+                <w:lang w:eastAsia="en-IL"/>
               </w:rPr>
             </w:pPr>
             <w:r>
               <w:rPr>
                 <w:rFonts w:ascii="Calibri" w:eastAsia="Times New Roman" w:hAnsi="Calibri" w:cs="Calibri"/>
                 <w:color w:val="000000"/>
-                <w:lang w:val="en-IL" w:eastAsia="en-IL"/>
+                <w:lang w:eastAsia="en-IL"/>
               </w:rPr>
               <w:t>Macro AUC</w:t>
             </w:r>
@@ -334,14 +334,14 @@
               <w:rPr>
                 <w:rFonts w:ascii="Calibri" w:eastAsia="Times New Roman" w:hAnsi="Calibri" w:cs="Calibri"/>
                 <w:color w:val="000000"/>
-                <w:lang w:val="en-IL" w:eastAsia="en-IL"/>
+                <w:lang w:eastAsia="en-IL"/>
               </w:rPr>
             </w:pPr>
             <w:r>
               <w:rPr>
                 <w:rFonts w:ascii="Calibri" w:eastAsia="Times New Roman" w:hAnsi="Calibri" w:cs="Calibri"/>
                 <w:color w:val="000000"/>
-                <w:lang w:val="en-IL" w:eastAsia="en-IL"/>
+                <w:lang w:eastAsia="en-IL"/>
               </w:rPr>
               <w:t>Macro</w:t>
             </w:r>
@@ -367,7 +367,7 @@
               <w:rPr>
                 <w:rFonts w:ascii="Calibri" w:eastAsia="Times New Roman" w:hAnsi="Calibri" w:cs="Calibri"/>
                 <w:color w:val="000000"/>
-                <w:lang w:val="en-IL" w:eastAsia="en-IL"/>
+                <w:lang w:eastAsia="en-IL"/>
               </w:rPr>
             </w:pPr>
             <w:proofErr w:type="spellStart"/>
@@ -375,7 +375,7 @@
               <w:rPr>
                 <w:rFonts w:ascii="Calibri" w:eastAsia="Times New Roman" w:hAnsi="Calibri" w:cs="Calibri"/>
                 <w:color w:val="000000"/>
-                <w:lang w:val="en-IL" w:eastAsia="en-IL"/>
+                <w:lang w:eastAsia="en-IL"/>
               </w:rPr>
               <w:t>Wieghted</w:t>
             </w:r>
@@ -384,7 +384,7 @@
               <w:rPr>
                 <w:rFonts w:ascii="Calibri" w:eastAsia="Times New Roman" w:hAnsi="Calibri" w:cs="Calibri"/>
                 <w:color w:val="000000"/>
-                <w:lang w:val="en-IL" w:eastAsia="en-IL"/>
+                <w:lang w:eastAsia="en-IL"/>
               </w:rPr>
               <w:t xml:space="preserve"> by Prevalence</w:t>
             </w:r>
@@ -410,7 +410,7 @@
               <w:rPr>
                 <w:rFonts w:ascii="Calibri" w:eastAsia="Times New Roman" w:hAnsi="Calibri" w:cs="Calibri"/>
                 <w:color w:val="000000"/>
-                <w:lang w:val="en-IL" w:eastAsia="en-IL"/>
+                <w:lang w:eastAsia="en-IL"/>
               </w:rPr>
             </w:pPr>
             <w:r>
@@ -426,7 +426,7 @@
               <w:rPr>
                 <w:rFonts w:ascii="Calibri" w:eastAsia="Times New Roman" w:hAnsi="Calibri" w:cs="Calibri"/>
                 <w:color w:val="000000"/>
-                <w:lang w:val="en-IL" w:eastAsia="en-IL"/>
+                <w:lang w:eastAsia="en-IL"/>
               </w:rPr>
               <w:t>acro</w:t>
             </w:r>
@@ -453,7 +453,7 @@
               <w:rPr>
                 <w:rFonts w:ascii="Calibri" w:eastAsia="Times New Roman" w:hAnsi="Calibri" w:cs="Calibri"/>
                 <w:color w:val="000000"/>
-                <w:lang w:val="en-IL" w:eastAsia="en-IL"/>
+                <w:lang w:eastAsia="en-IL"/>
               </w:rPr>
             </w:pPr>
             <w:proofErr w:type="spellStart"/>
@@ -461,7 +461,7 @@
               <w:rPr>
                 <w:rFonts w:ascii="Calibri" w:eastAsia="Times New Roman" w:hAnsi="Calibri" w:cs="Calibri"/>
                 <w:color w:val="000000"/>
-                <w:lang w:val="en-IL" w:eastAsia="en-IL"/>
+                <w:lang w:eastAsia="en-IL"/>
               </w:rPr>
               <w:t>Wieghted</w:t>
             </w:r>
@@ -470,7 +470,7 @@
               <w:rPr>
                 <w:rFonts w:ascii="Calibri" w:eastAsia="Times New Roman" w:hAnsi="Calibri" w:cs="Calibri"/>
                 <w:color w:val="000000"/>
-                <w:lang w:val="en-IL" w:eastAsia="en-IL"/>
+                <w:lang w:eastAsia="en-IL"/>
               </w:rPr>
               <w:t xml:space="preserve"> by Prevalence</w:t>
             </w:r>
@@ -509,7 +509,7 @@
               <w:rPr>
                 <w:rFonts w:ascii="Calibri" w:eastAsia="Times New Roman" w:hAnsi="Calibri" w:cs="Calibri"/>
                 <w:color w:val="000000"/>
-                <w:lang w:val="en-IL" w:eastAsia="en-IL"/>
+                <w:lang w:eastAsia="en-IL"/>
               </w:rPr>
               <w:t>Chapter 11</w:t>
             </w:r>
@@ -544,14 +544,14 @@
               <w:rPr>
                 <w:rFonts w:ascii="Calibri" w:eastAsia="Times New Roman" w:hAnsi="Calibri" w:cs="Calibri"/>
                 <w:color w:val="000000"/>
-                <w:lang w:val="en-IL" w:eastAsia="en-IL"/>
+                <w:lang w:eastAsia="en-IL"/>
               </w:rPr>
             </w:pPr>
             <w:r>
               <w:rPr>
                 <w:rFonts w:ascii="Calibri" w:eastAsia="Times New Roman" w:hAnsi="Calibri" w:cs="Calibri"/>
                 <w:color w:val="000000"/>
-                <w:lang w:val="en-IL" w:eastAsia="en-IL"/>
+                <w:lang w:eastAsia="en-IL"/>
               </w:rPr>
               <w:t>95.89%</w:t>
             </w:r>
@@ -578,14 +578,14 @@
               <w:rPr>
                 <w:rFonts w:ascii="Calibri" w:eastAsia="Times New Roman" w:hAnsi="Calibri" w:cs="Calibri"/>
                 <w:color w:val="000000"/>
-                <w:lang w:val="en-IL" w:eastAsia="en-IL"/>
+                <w:lang w:eastAsia="en-IL"/>
               </w:rPr>
             </w:pPr>
             <w:r>
               <w:rPr>
                 <w:rFonts w:ascii="Calibri" w:eastAsia="Times New Roman" w:hAnsi="Calibri" w:cs="Calibri"/>
                 <w:color w:val="000000"/>
-                <w:lang w:val="en-IL" w:eastAsia="en-IL"/>
+                <w:lang w:eastAsia="en-IL"/>
               </w:rPr>
               <w:t>0.995459364</w:t>
             </w:r>
@@ -612,14 +612,14 @@
               <w:rPr>
                 <w:rFonts w:ascii="Calibri" w:eastAsia="Times New Roman" w:hAnsi="Calibri" w:cs="Calibri"/>
                 <w:color w:val="000000"/>
-                <w:lang w:val="en-IL" w:eastAsia="en-IL"/>
+                <w:lang w:eastAsia="en-IL"/>
               </w:rPr>
             </w:pPr>
             <w:r>
               <w:rPr>
                 <w:rFonts w:ascii="Calibri" w:eastAsia="Times New Roman" w:hAnsi="Calibri" w:cs="Calibri"/>
                 <w:color w:val="000000"/>
-                <w:lang w:val="en-IL" w:eastAsia="en-IL"/>
+                <w:lang w:eastAsia="en-IL"/>
               </w:rPr>
               <w:t>0.995413</w:t>
             </w:r>
@@ -646,14 +646,14 @@
               <w:rPr>
                 <w:rFonts w:ascii="Calibri" w:eastAsia="Times New Roman" w:hAnsi="Calibri" w:cs="Calibri"/>
                 <w:color w:val="000000"/>
-                <w:lang w:val="en-IL" w:eastAsia="en-IL"/>
+                <w:lang w:eastAsia="en-IL"/>
               </w:rPr>
             </w:pPr>
             <w:r>
               <w:rPr>
                 <w:rFonts w:ascii="Calibri" w:eastAsia="Times New Roman" w:hAnsi="Calibri" w:cs="Calibri"/>
                 <w:color w:val="000000"/>
-                <w:lang w:val="en-IL" w:eastAsia="en-IL"/>
+                <w:lang w:eastAsia="en-IL"/>
               </w:rPr>
               <w:t>0.995459</w:t>
             </w:r>
@@ -680,14 +680,14 @@
               <w:rPr>
                 <w:rFonts w:ascii="Calibri" w:eastAsia="Times New Roman" w:hAnsi="Calibri" w:cs="Calibri"/>
                 <w:color w:val="000000"/>
-                <w:lang w:val="en-IL" w:eastAsia="en-IL"/>
+                <w:lang w:eastAsia="en-IL"/>
               </w:rPr>
             </w:pPr>
             <w:r>
               <w:rPr>
                 <w:rFonts w:ascii="Calibri" w:eastAsia="Times New Roman" w:hAnsi="Calibri" w:cs="Calibri"/>
                 <w:color w:val="000000"/>
-                <w:lang w:val="en-IL" w:eastAsia="en-IL"/>
+                <w:lang w:eastAsia="en-IL"/>
               </w:rPr>
               <w:t>0.995413</w:t>
             </w:r>
@@ -714,14 +714,14 @@
               <w:rPr>
                 <w:rFonts w:ascii="Calibri" w:eastAsia="Times New Roman" w:hAnsi="Calibri" w:cs="Calibri"/>
                 <w:color w:val="000000"/>
-                <w:lang w:val="en-IL" w:eastAsia="en-IL"/>
+                <w:lang w:eastAsia="en-IL"/>
               </w:rPr>
             </w:pPr>
             <w:r>
               <w:rPr>
                 <w:rFonts w:ascii="Calibri" w:eastAsia="Times New Roman" w:hAnsi="Calibri" w:cs="Calibri"/>
                 <w:color w:val="000000"/>
-                <w:lang w:val="en-IL" w:eastAsia="en-IL"/>
+                <w:lang w:eastAsia="en-IL"/>
               </w:rPr>
               <w:t>0.995459</w:t>
             </w:r>
@@ -753,14 +753,14 @@
               <w:rPr>
                 <w:rFonts w:ascii="Calibri" w:eastAsia="Times New Roman" w:hAnsi="Calibri" w:cs="Calibri"/>
                 <w:color w:val="000000"/>
-                <w:lang w:val="en-IL" w:eastAsia="en-IL"/>
+                <w:lang w:eastAsia="en-IL"/>
               </w:rPr>
             </w:pPr>
             <w:r>
               <w:rPr>
                 <w:rFonts w:ascii="Calibri" w:eastAsia="Times New Roman" w:hAnsi="Calibri" w:cs="Calibri"/>
                 <w:color w:val="000000"/>
-                <w:lang w:val="en-IL" w:eastAsia="en-IL"/>
+                <w:lang w:eastAsia="en-IL"/>
               </w:rPr>
               <w:t>Chapter 11 two hidden layers</w:t>
             </w:r>
@@ -787,14 +787,14 @@
               <w:rPr>
                 <w:rFonts w:ascii="Calibri" w:eastAsia="Times New Roman" w:hAnsi="Calibri" w:cs="Calibri"/>
                 <w:color w:val="000000"/>
-                <w:lang w:val="en-IL" w:eastAsia="en-IL"/>
+                <w:lang w:eastAsia="en-IL"/>
               </w:rPr>
             </w:pPr>
             <w:r>
               <w:rPr>
                 <w:rFonts w:ascii="Calibri" w:eastAsia="Times New Roman" w:hAnsi="Calibri" w:cs="Calibri"/>
                 <w:color w:val="000000"/>
-                <w:lang w:val="en-IL" w:eastAsia="en-IL"/>
+                <w:lang w:eastAsia="en-IL"/>
               </w:rPr>
               <w:t>96.16%</w:t>
             </w:r>
@@ -821,14 +821,14 @@
               <w:rPr>
                 <w:rFonts w:ascii="Calibri" w:eastAsia="Times New Roman" w:hAnsi="Calibri" w:cs="Calibri"/>
                 <w:color w:val="000000"/>
-                <w:lang w:val="en-IL" w:eastAsia="en-IL"/>
+                <w:lang w:eastAsia="en-IL"/>
               </w:rPr>
             </w:pPr>
             <w:r>
               <w:rPr>
                 <w:rFonts w:ascii="Calibri" w:eastAsia="Times New Roman" w:hAnsi="Calibri" w:cs="Calibri"/>
                 <w:color w:val="000000"/>
-                <w:lang w:val="en-IL" w:eastAsia="en-IL"/>
+                <w:lang w:eastAsia="en-IL"/>
               </w:rPr>
               <w:t>0.996477583</w:t>
             </w:r>
@@ -855,14 +855,14 @@
               <w:rPr>
                 <w:rFonts w:ascii="Calibri" w:eastAsia="Times New Roman" w:hAnsi="Calibri" w:cs="Calibri"/>
                 <w:color w:val="000000"/>
-                <w:lang w:val="en-IL" w:eastAsia="en-IL"/>
+                <w:lang w:eastAsia="en-IL"/>
               </w:rPr>
             </w:pPr>
             <w:r>
               <w:rPr>
                 <w:rFonts w:ascii="Calibri" w:eastAsia="Times New Roman" w:hAnsi="Calibri" w:cs="Calibri"/>
                 <w:color w:val="000000"/>
-                <w:lang w:val="en-IL" w:eastAsia="en-IL"/>
+                <w:lang w:eastAsia="en-IL"/>
               </w:rPr>
               <w:t>0.996433</w:t>
             </w:r>
@@ -889,14 +889,14 @@
               <w:rPr>
                 <w:rFonts w:ascii="Calibri" w:eastAsia="Times New Roman" w:hAnsi="Calibri" w:cs="Calibri"/>
                 <w:color w:val="000000"/>
-                <w:lang w:val="en-IL" w:eastAsia="en-IL"/>
+                <w:lang w:eastAsia="en-IL"/>
               </w:rPr>
             </w:pPr>
             <w:r>
               <w:rPr>
                 <w:rFonts w:ascii="Calibri" w:eastAsia="Times New Roman" w:hAnsi="Calibri" w:cs="Calibri"/>
                 <w:color w:val="000000"/>
-                <w:lang w:val="en-IL" w:eastAsia="en-IL"/>
+                <w:lang w:eastAsia="en-IL"/>
               </w:rPr>
               <w:t>0.996478</w:t>
             </w:r>
@@ -923,14 +923,14 @@
               <w:rPr>
                 <w:rFonts w:ascii="Calibri" w:eastAsia="Times New Roman" w:hAnsi="Calibri" w:cs="Calibri"/>
                 <w:color w:val="000000"/>
-                <w:lang w:val="en-IL" w:eastAsia="en-IL"/>
+                <w:lang w:eastAsia="en-IL"/>
               </w:rPr>
             </w:pPr>
             <w:r>
               <w:rPr>
                 <w:rFonts w:ascii="Calibri" w:eastAsia="Times New Roman" w:hAnsi="Calibri" w:cs="Calibri"/>
                 <w:color w:val="000000"/>
-                <w:lang w:val="en-IL" w:eastAsia="en-IL"/>
+                <w:lang w:eastAsia="en-IL"/>
               </w:rPr>
               <w:t>0.996433</w:t>
             </w:r>
@@ -957,14 +957,14 @@
               <w:rPr>
                 <w:rFonts w:ascii="Calibri" w:eastAsia="Times New Roman" w:hAnsi="Calibri" w:cs="Calibri"/>
                 <w:color w:val="000000"/>
-                <w:lang w:val="en-IL" w:eastAsia="en-IL"/>
+                <w:lang w:eastAsia="en-IL"/>
               </w:rPr>
             </w:pPr>
             <w:r>
               <w:rPr>
                 <w:rFonts w:ascii="Calibri" w:eastAsia="Times New Roman" w:hAnsi="Calibri" w:cs="Calibri"/>
                 <w:color w:val="000000"/>
-                <w:lang w:val="en-IL" w:eastAsia="en-IL"/>
+                <w:lang w:eastAsia="en-IL"/>
               </w:rPr>
               <w:t>0.996478</w:t>
             </w:r>
@@ -996,7 +996,7 @@
               <w:rPr>
                 <w:rFonts w:ascii="Calibri" w:eastAsia="Times New Roman" w:hAnsi="Calibri" w:cs="Calibri"/>
                 <w:color w:val="000000"/>
-                <w:lang w:val="en-IL" w:eastAsia="en-IL"/>
+                <w:lang w:eastAsia="en-IL"/>
               </w:rPr>
             </w:pPr>
             <w:proofErr w:type="spellStart"/>
@@ -1004,7 +1004,7 @@
               <w:rPr>
                 <w:rFonts w:ascii="Calibri" w:eastAsia="Times New Roman" w:hAnsi="Calibri" w:cs="Calibri"/>
                 <w:color w:val="000000"/>
-                <w:lang w:val="en-IL" w:eastAsia="en-IL"/>
+                <w:lang w:eastAsia="en-IL"/>
               </w:rPr>
               <w:t>Keras</w:t>
             </w:r>
@@ -1013,7 +1013,7 @@
               <w:rPr>
                 <w:rFonts w:ascii="Calibri" w:eastAsia="Times New Roman" w:hAnsi="Calibri" w:cs="Calibri"/>
                 <w:color w:val="000000"/>
-                <w:lang w:val="en-IL" w:eastAsia="en-IL"/>
+                <w:lang w:eastAsia="en-IL"/>
               </w:rPr>
               <w:t xml:space="preserve"> two hidden layers</w:t>
             </w:r>
@@ -1040,14 +1040,14 @@
               <w:rPr>
                 <w:rFonts w:ascii="Calibri" w:eastAsia="Times New Roman" w:hAnsi="Calibri" w:cs="Calibri"/>
                 <w:color w:val="000000"/>
-                <w:lang w:val="en-IL" w:eastAsia="en-IL"/>
+                <w:lang w:eastAsia="en-IL"/>
               </w:rPr>
             </w:pPr>
             <w:r>
               <w:rPr>
                 <w:rFonts w:ascii="Calibri" w:eastAsia="Times New Roman" w:hAnsi="Calibri" w:cs="Calibri"/>
                 <w:color w:val="000000"/>
-                <w:lang w:val="en-IL" w:eastAsia="en-IL"/>
+                <w:lang w:eastAsia="en-IL"/>
               </w:rPr>
               <w:t>9</w:t>
             </w:r>
@@ -1056,7 +1056,7 @@
                 <w:rFonts w:ascii="Calibri" w:eastAsia="Times New Roman" w:hAnsi="Calibri" w:cs="Calibri" w:hint="cs"/>
                 <w:color w:val="000000"/>
                 <w:rtl/>
-                <w:lang w:val="en-IL" w:eastAsia="en-IL"/>
+                <w:lang w:eastAsia="en-IL"/>
               </w:rPr>
               <w:t>4</w:t>
             </w:r>
@@ -1064,7 +1064,7 @@
               <w:rPr>
                 <w:rFonts w:ascii="Calibri" w:eastAsia="Times New Roman" w:hAnsi="Calibri" w:cs="Calibri"/>
                 <w:color w:val="000000"/>
-                <w:lang w:val="en-IL" w:eastAsia="en-IL"/>
+                <w:lang w:eastAsia="en-IL"/>
               </w:rPr>
               <w:t>.</w:t>
             </w:r>
@@ -1073,7 +1073,7 @@
                 <w:rFonts w:ascii="Calibri" w:eastAsia="Times New Roman" w:hAnsi="Calibri" w:cs="Calibri" w:hint="cs"/>
                 <w:color w:val="000000"/>
                 <w:rtl/>
-                <w:lang w:val="en-IL" w:eastAsia="en-IL"/>
+                <w:lang w:eastAsia="en-IL"/>
               </w:rPr>
               <w:t>07</w:t>
             </w:r>
@@ -1081,7 +1081,7 @@
               <w:rPr>
                 <w:rFonts w:ascii="Calibri" w:eastAsia="Times New Roman" w:hAnsi="Calibri" w:cs="Calibri"/>
                 <w:color w:val="000000"/>
-                <w:lang w:val="en-IL" w:eastAsia="en-IL"/>
+                <w:lang w:eastAsia="en-IL"/>
               </w:rPr>
               <w:t>%</w:t>
             </w:r>
@@ -1108,14 +1108,14 @@
               <w:rPr>
                 <w:rFonts w:ascii="Calibri" w:eastAsia="Times New Roman" w:hAnsi="Calibri" w:cs="Calibri"/>
                 <w:color w:val="000000"/>
-                <w:lang w:val="en-IL" w:eastAsia="en-IL"/>
+                <w:lang w:eastAsia="en-IL"/>
               </w:rPr>
             </w:pPr>
             <w:r>
               <w:rPr>
                 <w:rFonts w:ascii="Calibri" w:eastAsia="Times New Roman" w:hAnsi="Calibri" w:cs="Calibri"/>
                 <w:color w:val="000000"/>
-                <w:lang w:val="en-IL" w:eastAsia="en-IL"/>
+                <w:lang w:eastAsia="en-IL"/>
               </w:rPr>
               <w:t>0.995177091</w:t>
             </w:r>
@@ -1142,14 +1142,14 @@
               <w:rPr>
                 <w:rFonts w:ascii="Calibri" w:eastAsia="Times New Roman" w:hAnsi="Calibri" w:cs="Calibri"/>
                 <w:color w:val="000000"/>
-                <w:lang w:val="en-IL" w:eastAsia="en-IL"/>
+                <w:lang w:eastAsia="en-IL"/>
               </w:rPr>
             </w:pPr>
             <w:r>
               <w:rPr>
                 <w:rFonts w:ascii="Calibri" w:eastAsia="Times New Roman" w:hAnsi="Calibri" w:cs="Calibri"/>
                 <w:color w:val="000000"/>
-                <w:lang w:val="en-IL" w:eastAsia="en-IL"/>
+                <w:lang w:eastAsia="en-IL"/>
               </w:rPr>
               <w:t>0.995154</w:t>
             </w:r>
@@ -1176,14 +1176,14 @@
               <w:rPr>
                 <w:rFonts w:ascii="Calibri" w:eastAsia="Times New Roman" w:hAnsi="Calibri" w:cs="Calibri"/>
                 <w:color w:val="000000"/>
-                <w:lang w:val="en-IL" w:eastAsia="en-IL"/>
+                <w:lang w:eastAsia="en-IL"/>
               </w:rPr>
             </w:pPr>
             <w:r>
               <w:rPr>
                 <w:rFonts w:ascii="Calibri" w:eastAsia="Times New Roman" w:hAnsi="Calibri" w:cs="Calibri"/>
                 <w:color w:val="000000"/>
-                <w:lang w:val="en-IL" w:eastAsia="en-IL"/>
+                <w:lang w:eastAsia="en-IL"/>
               </w:rPr>
               <w:t>0.99518</w:t>
             </w:r>
@@ -1210,14 +1210,14 @@
               <w:rPr>
                 <w:rFonts w:ascii="Calibri" w:eastAsia="Times New Roman" w:hAnsi="Calibri" w:cs="Calibri"/>
                 <w:color w:val="000000"/>
-                <w:lang w:val="en-IL" w:eastAsia="en-IL"/>
+                <w:lang w:eastAsia="en-IL"/>
               </w:rPr>
             </w:pPr>
             <w:r>
               <w:rPr>
                 <w:rFonts w:ascii="Calibri" w:eastAsia="Times New Roman" w:hAnsi="Calibri" w:cs="Calibri"/>
                 <w:color w:val="000000"/>
-                <w:lang w:val="en-IL" w:eastAsia="en-IL"/>
+                <w:lang w:eastAsia="en-IL"/>
               </w:rPr>
               <w:t>0.995154</w:t>
             </w:r>
@@ -1244,14 +1244,14 @@
               <w:rPr>
                 <w:rFonts w:ascii="Calibri" w:eastAsia="Times New Roman" w:hAnsi="Calibri" w:cs="Calibri"/>
                 <w:color w:val="000000"/>
-                <w:lang w:val="en-IL" w:eastAsia="en-IL"/>
+                <w:lang w:eastAsia="en-IL"/>
               </w:rPr>
             </w:pPr>
             <w:r>
               <w:rPr>
                 <w:rFonts w:ascii="Calibri" w:eastAsia="Times New Roman" w:hAnsi="Calibri" w:cs="Calibri"/>
                 <w:color w:val="000000"/>
-                <w:lang w:val="en-IL" w:eastAsia="en-IL"/>
+                <w:lang w:eastAsia="en-IL"/>
               </w:rPr>
               <w:t>0.99518</w:t>
             </w:r>
@@ -1327,7 +1327,6 @@
           <w:tab w:val="left" w:pos="2694"/>
         </w:tabs>
         <w:rPr>
-          <w:rFonts w:hint="cs"/>
           <w:rtl/>
           <w:lang w:val="en-US"/>
         </w:rPr>
@@ -1352,7 +1351,7 @@
                     <pic:cNvPicPr/>
                   </pic:nvPicPr>
                   <pic:blipFill>
-                    <a:blip r:embed="rId4"/>
+                    <a:blip r:embed="rId6"/>
                     <a:stretch>
                       <a:fillRect/>
                     </a:stretch>
@@ -1396,15 +1395,7 @@
           <w:color w:val="000000"/>
           <w:lang w:val="en-US" w:eastAsia="en-IL"/>
         </w:rPr>
-        <w:t>one hidden layer</w:t>
-      </w:r>
-      <w:r>
-        <w:rPr>
-          <w:rFonts w:ascii="Calibri" w:eastAsia="Times New Roman" w:hAnsi="Calibri" w:cs="Calibri"/>
-          <w:color w:val="000000"/>
-          <w:lang w:val="en-US" w:eastAsia="en-IL"/>
-        </w:rPr>
-        <w:t>:</w:t>
+        <w:t>one hidden layer:</w:t>
       </w:r>
     </w:p>
     <w:p>
@@ -1438,7 +1429,7 @@
                     <pic:cNvPicPr/>
                   </pic:nvPicPr>
                   <pic:blipFill>
-                    <a:blip r:embed="rId5"/>
+                    <a:blip r:embed="rId7"/>
                     <a:stretch>
                       <a:fillRect/>
                     </a:stretch>
@@ -1487,23 +1478,7 @@
           <w:lang w:val="en-US" w:eastAsia="en-IL"/>
         </w:rPr>
         <w:lastRenderedPageBreak/>
-        <w:t>Chapter 11 two</w:t>
-      </w:r>
-      <w:r>
-        <w:rPr>
-          <w:rFonts w:ascii="Calibri" w:eastAsia="Times New Roman" w:hAnsi="Calibri" w:cs="Calibri"/>
-          <w:color w:val="000000"/>
-          <w:lang w:val="en-US" w:eastAsia="en-IL"/>
-        </w:rPr>
-        <w:t xml:space="preserve"> hidden layer</w:t>
-      </w:r>
-      <w:r>
-        <w:rPr>
-          <w:rFonts w:ascii="Calibri" w:eastAsia="Times New Roman" w:hAnsi="Calibri" w:cs="Calibri"/>
-          <w:color w:val="000000"/>
-          <w:lang w:val="en-US" w:eastAsia="en-IL"/>
-        </w:rPr>
-        <w:t>s:</w:t>
+        <w:t>Chapter 11 two hidden layers:</w:t>
       </w:r>
     </w:p>
     <w:p>
@@ -1535,7 +1510,7 @@
                     <pic:cNvPicPr/>
                   </pic:nvPicPr>
                   <pic:blipFill>
-                    <a:blip r:embed="rId6"/>
+                    <a:blip r:embed="rId8"/>
                     <a:stretch>
                       <a:fillRect/>
                     </a:stretch>
@@ -2054,7 +2029,7 @@
                     </pic:cNvPicPr>
                   </pic:nvPicPr>
                   <pic:blipFill>
-                    <a:blip r:embed="rId7">
+                    <a:blip r:embed="rId9">
                       <a:extLst>
                         <a:ext uri="{28A0092B-C50C-407E-A947-70E740481C1C}">
                           <a14:useLocalDpi xmlns:a14="http://schemas.microsoft.com/office/drawing/2010/main" val="0"/>
@@ -2115,7 +2090,7 @@
                     </pic:cNvPicPr>
                   </pic:nvPicPr>
                   <pic:blipFill>
-                    <a:blip r:embed="rId8">
+                    <a:blip r:embed="rId10">
                       <a:extLst>
                         <a:ext uri="{28A0092B-C50C-407E-A947-70E740481C1C}">
                           <a14:useLocalDpi xmlns:a14="http://schemas.microsoft.com/office/drawing/2010/main" val="0"/>
@@ -2179,7 +2154,7 @@
                     </pic:cNvPicPr>
                   </pic:nvPicPr>
                   <pic:blipFill>
-                    <a:blip r:embed="rId9">
+                    <a:blip r:embed="rId11">
                       <a:extLst>
                         <a:ext uri="{28A0092B-C50C-407E-A947-70E740481C1C}">
                           <a14:useLocalDpi xmlns:a14="http://schemas.microsoft.com/office/drawing/2010/main" val="0"/>
@@ -2220,13 +2195,12 @@
           <w:color w:val="000000"/>
           <w:sz w:val="21"/>
           <w:szCs w:val="21"/>
-          <w:lang w:val="en-IL" w:eastAsia="en-IL"/>
+          <w:lang w:eastAsia="en-IL"/>
         </w:rPr>
       </w:pPr>
       <w:r>
         <w:rPr>
           <w:noProof/>
-          <w:lang w:val="en-IL"/>
         </w:rPr>
         <w:lastRenderedPageBreak/>
         <w:drawing>
@@ -2255,7 +2229,7 @@
                     </pic:cNvPicPr>
                   </pic:nvPicPr>
                   <pic:blipFill>
-                    <a:blip r:embed="rId10">
+                    <a:blip r:embed="rId12">
                       <a:extLst>
                         <a:ext uri="{28A0092B-C50C-407E-A947-70E740481C1C}">
                           <a14:useLocalDpi xmlns:a14="http://schemas.microsoft.com/office/drawing/2010/main" val="0"/>
@@ -2295,7 +2269,6 @@
       <w:r>
         <w:rPr>
           <w:noProof/>
-          <w:lang w:val="en-IL"/>
         </w:rPr>
         <w:drawing>
           <wp:anchor distT="0" distB="0" distL="114300" distR="114300" simplePos="0" relativeHeight="251668480" behindDoc="0" locked="0" layoutInCell="1" allowOverlap="1" wp14:anchorId="7EC4DC61" wp14:editId="3A02EC99">
@@ -2323,7 +2296,7 @@
                     </pic:cNvPicPr>
                   </pic:nvPicPr>
                   <pic:blipFill>
-                    <a:blip r:embed="rId11">
+                    <a:blip r:embed="rId13">
                       <a:extLst>
                         <a:ext uri="{28A0092B-C50C-407E-A947-70E740481C1C}">
                           <a14:useLocalDpi xmlns:a14="http://schemas.microsoft.com/office/drawing/2010/main" val="0"/>
@@ -2372,7 +2345,7 @@
           <w:color w:val="000000"/>
           <w:sz w:val="21"/>
           <w:szCs w:val="21"/>
-          <w:lang w:val="en-IL" w:eastAsia="en-IL"/>
+          <w:lang w:eastAsia="en-IL"/>
         </w:rPr>
         <w:t>3856</w:t>
       </w:r>
@@ -2403,9 +2376,6 @@
       <w:pPr>
         <w:shd w:val="clear" w:color="auto" w:fill="FFFFFF"/>
         <w:spacing w:line="285" w:lineRule="atLeast"/>
-        <w:rPr>
-          <w:lang w:val="en-IL"/>
-        </w:rPr>
       </w:pPr>
     </w:p>
     <w:p>
@@ -2456,7 +2426,7 @@
                     </pic:cNvPicPr>
                   </pic:nvPicPr>
                   <pic:blipFill>
-                    <a:blip r:embed="rId12">
+                    <a:blip r:embed="rId14">
                       <a:extLst>
                         <a:ext uri="{28A0092B-C50C-407E-A947-70E740481C1C}">
                           <a14:useLocalDpi xmlns:a14="http://schemas.microsoft.com/office/drawing/2010/main" val="0"/>
@@ -2524,7 +2494,7 @@
                     </pic:cNvPicPr>
                   </pic:nvPicPr>
                   <pic:blipFill>
-                    <a:blip r:embed="rId13">
+                    <a:blip r:embed="rId15">
                       <a:extLst>
                         <a:ext uri="{28A0092B-C50C-407E-A947-70E740481C1C}">
                           <a14:useLocalDpi xmlns:a14="http://schemas.microsoft.com/office/drawing/2010/main" val="0"/>
@@ -2794,7 +2764,7 @@
           <w:color w:val="000000"/>
           <w:sz w:val="21"/>
           <w:szCs w:val="21"/>
-          <w:lang w:val="en-IL" w:eastAsia="en-IL"/>
+          <w:lang w:eastAsia="en-IL"/>
         </w:rPr>
       </w:pPr>
       <w:proofErr w:type="spellStart"/>
@@ -2804,7 +2774,7 @@
           <w:color w:val="000000"/>
           <w:sz w:val="21"/>
           <w:szCs w:val="21"/>
-          <w:lang w:val="en-IL" w:eastAsia="en-IL"/>
+          <w:lang w:eastAsia="en-IL"/>
         </w:rPr>
         <w:t>Xception</w:t>
       </w:r>
@@ -2815,7 +2785,7 @@
           <w:color w:val="000000"/>
           <w:sz w:val="21"/>
           <w:szCs w:val="21"/>
-          <w:lang w:val="en-IL" w:eastAsia="en-IL"/>
+          <w:lang w:eastAsia="en-IL"/>
         </w:rPr>
         <w:t xml:space="preserve"> </w:t>
       </w:r>
@@ -2835,7 +2805,7 @@
           <w:color w:val="000000"/>
           <w:sz w:val="21"/>
           <w:szCs w:val="21"/>
-          <w:lang w:val="en-IL" w:eastAsia="en-IL"/>
+          <w:lang w:eastAsia="en-IL"/>
         </w:rPr>
         <w:t>which stands for “Extreme Inception”</w:t>
       </w:r>
@@ -2855,7 +2825,7 @@
           <w:color w:val="000000"/>
           <w:sz w:val="21"/>
           <w:szCs w:val="21"/>
-          <w:lang w:val="en-IL" w:eastAsia="en-IL"/>
+          <w:lang w:eastAsia="en-IL"/>
         </w:rPr>
         <w:t>architecture has 36 convolutional layers forming the feature extraction base of the network.</w:t>
       </w:r>
@@ -2869,16 +2839,16 @@
           <w:color w:val="000000"/>
           <w:sz w:val="21"/>
           <w:szCs w:val="21"/>
-          <w:lang w:val="en-IL" w:eastAsia="en-IL"/>
-        </w:rPr>
-      </w:pPr>
-      <w:r>
-        <w:rPr>
-          <w:rFonts w:ascii="Consolas" w:eastAsia="Times New Roman" w:hAnsi="Consolas" w:cs="Times New Roman"/>
-          <w:color w:val="000000"/>
-          <w:sz w:val="21"/>
-          <w:szCs w:val="21"/>
-          <w:lang w:val="en-IL" w:eastAsia="en-IL"/>
+          <w:lang w:eastAsia="en-IL"/>
+        </w:rPr>
+      </w:pPr>
+      <w:r>
+        <w:rPr>
+          <w:rFonts w:ascii="Consolas" w:eastAsia="Times New Roman" w:hAnsi="Consolas" w:cs="Times New Roman"/>
+          <w:color w:val="000000"/>
+          <w:sz w:val="21"/>
+          <w:szCs w:val="21"/>
+          <w:lang w:eastAsia="en-IL"/>
         </w:rPr>
         <w:t>The data first goes through the entry flow, then through the middle flow which is repeated eight times, and finally through the exit flow. Note that all Convolution and Separable Convolution layers are followed by batch normalization (not included in the diagram). All Separable Convolution layers use a depth multiplier of 1 (no depth expansion).</w:t>
       </w:r>
@@ -2930,7 +2900,7 @@
                     </pic:cNvPicPr>
                   </pic:nvPicPr>
                   <pic:blipFill>
-                    <a:blip r:embed="rId14">
+                    <a:blip r:embed="rId16">
                       <a:extLst>
                         <a:ext uri="{28A0092B-C50C-407E-A947-70E740481C1C}">
                           <a14:useLocalDpi xmlns:a14="http://schemas.microsoft.com/office/drawing/2010/main" val="0"/>
@@ -3023,7 +2993,7 @@
                     </pic:cNvPicPr>
                   </pic:nvPicPr>
                   <pic:blipFill>
-                    <a:blip r:embed="rId15">
+                    <a:blip r:embed="rId17">
                       <a:extLst>
                         <a:ext uri="{28A0092B-C50C-407E-A947-70E740481C1C}">
                           <a14:useLocalDpi xmlns:a14="http://schemas.microsoft.com/office/drawing/2010/main" val="0"/>
@@ -3095,7 +3065,7 @@
                     </pic:cNvPicPr>
                   </pic:nvPicPr>
                   <pic:blipFill>
-                    <a:blip r:embed="rId16">
+                    <a:blip r:embed="rId18">
                       <a:extLst>
                         <a:ext uri="{28A0092B-C50C-407E-A947-70E740481C1C}">
                           <a14:useLocalDpi xmlns:a14="http://schemas.microsoft.com/office/drawing/2010/main" val="0"/>
@@ -3238,7 +3208,7 @@
                     </pic:cNvPicPr>
                   </pic:nvPicPr>
                   <pic:blipFill>
-                    <a:blip r:embed="rId17">
+                    <a:blip r:embed="rId19">
                       <a:extLst>
                         <a:ext uri="{28A0092B-C50C-407E-A947-70E740481C1C}">
                           <a14:useLocalDpi xmlns:a14="http://schemas.microsoft.com/office/drawing/2010/main" val="0"/>
@@ -3310,7 +3280,7 @@
                     </pic:cNvPicPr>
                   </pic:nvPicPr>
                   <pic:blipFill>
-                    <a:blip r:embed="rId18">
+                    <a:blip r:embed="rId20">
                       <a:extLst>
                         <a:ext uri="{28A0092B-C50C-407E-A947-70E740481C1C}">
                           <a14:useLocalDpi xmlns:a14="http://schemas.microsoft.com/office/drawing/2010/main" val="0"/>
@@ -3375,7 +3345,7 @@
           <w:color w:val="000000"/>
           <w:sz w:val="21"/>
           <w:szCs w:val="21"/>
-          <w:lang w:val="en-IL" w:eastAsia="en-IL"/>
+          <w:lang w:eastAsia="en-IL"/>
         </w:rPr>
         <w:t>567485</w:t>
       </w:r>
@@ -3483,7 +3453,7 @@
                     </pic:cNvPicPr>
                   </pic:nvPicPr>
                   <pic:blipFill>
-                    <a:blip r:embed="rId19">
+                    <a:blip r:embed="rId21">
                       <a:extLst>
                         <a:ext uri="{28A0092B-C50C-407E-A947-70E740481C1C}">
                           <a14:useLocalDpi xmlns:a14="http://schemas.microsoft.com/office/drawing/2010/main" val="0"/>
@@ -3549,14 +3519,14 @@
               <w:rPr>
                 <w:rFonts w:ascii="Calibri" w:eastAsia="Times New Roman" w:hAnsi="Calibri" w:cs="Calibri"/>
                 <w:color w:val="000000"/>
-                <w:lang w:val="en-IL" w:eastAsia="en-IL"/>
+                <w:lang w:eastAsia="en-IL"/>
               </w:rPr>
             </w:pPr>
             <w:r>
               <w:rPr>
                 <w:rFonts w:ascii="Calibri" w:eastAsia="Times New Roman" w:hAnsi="Calibri" w:cs="Calibri"/>
                 <w:color w:val="000000"/>
-                <w:lang w:val="en-IL" w:eastAsia="en-IL"/>
+                <w:lang w:eastAsia="en-IL"/>
               </w:rPr>
               <w:t>Model</w:t>
             </w:r>
@@ -3582,14 +3552,14 @@
               <w:rPr>
                 <w:rFonts w:ascii="Calibri" w:eastAsia="Times New Roman" w:hAnsi="Calibri" w:cs="Calibri"/>
                 <w:color w:val="000000"/>
-                <w:lang w:val="en-IL" w:eastAsia="en-IL"/>
+                <w:lang w:eastAsia="en-IL"/>
               </w:rPr>
             </w:pPr>
             <w:r>
               <w:rPr>
                 <w:rFonts w:ascii="Calibri" w:eastAsia="Times New Roman" w:hAnsi="Calibri" w:cs="Calibri"/>
                 <w:color w:val="000000"/>
-                <w:lang w:val="en-IL" w:eastAsia="en-IL"/>
+                <w:lang w:eastAsia="en-IL"/>
               </w:rPr>
               <w:t>Seed</w:t>
             </w:r>
@@ -3615,14 +3585,14 @@
               <w:rPr>
                 <w:rFonts w:ascii="Calibri" w:eastAsia="Times New Roman" w:hAnsi="Calibri" w:cs="Calibri"/>
                 <w:color w:val="000000"/>
-                <w:lang w:val="en-IL" w:eastAsia="en-IL"/>
+                <w:lang w:eastAsia="en-IL"/>
               </w:rPr>
             </w:pPr>
             <w:r>
               <w:rPr>
                 <w:rFonts w:ascii="Calibri" w:eastAsia="Times New Roman" w:hAnsi="Calibri" w:cs="Calibri"/>
                 <w:color w:val="000000"/>
-                <w:lang w:val="en-IL" w:eastAsia="en-IL"/>
+                <w:lang w:eastAsia="en-IL"/>
               </w:rPr>
               <w:t>Test ACC</w:t>
             </w:r>
@@ -3653,14 +3623,14 @@
               <w:rPr>
                 <w:rFonts w:ascii="Calibri" w:eastAsia="Times New Roman" w:hAnsi="Calibri" w:cs="Calibri"/>
                 <w:color w:val="000000"/>
-                <w:lang w:val="en-IL" w:eastAsia="en-IL"/>
+                <w:lang w:eastAsia="en-IL"/>
               </w:rPr>
             </w:pPr>
             <w:r>
               <w:rPr>
                 <w:rFonts w:ascii="Calibri" w:eastAsia="Times New Roman" w:hAnsi="Calibri" w:cs="Calibri"/>
                 <w:color w:val="000000"/>
-                <w:lang w:val="en-IL" w:eastAsia="en-IL"/>
+                <w:lang w:eastAsia="en-IL"/>
               </w:rPr>
               <w:t xml:space="preserve">InceptionV3 </w:t>
             </w:r>
@@ -3687,14 +3657,14 @@
               <w:rPr>
                 <w:rFonts w:ascii="Calibri" w:eastAsia="Times New Roman" w:hAnsi="Calibri" w:cs="Calibri"/>
                 <w:color w:val="000000"/>
-                <w:lang w:val="en-IL" w:eastAsia="en-IL"/>
+                <w:lang w:eastAsia="en-IL"/>
               </w:rPr>
             </w:pPr>
             <w:r>
               <w:rPr>
                 <w:rFonts w:ascii="Calibri" w:eastAsia="Times New Roman" w:hAnsi="Calibri" w:cs="Calibri"/>
                 <w:color w:val="000000"/>
-                <w:lang w:val="en-IL" w:eastAsia="en-IL"/>
+                <w:lang w:eastAsia="en-IL"/>
               </w:rPr>
               <w:t>3856</w:t>
             </w:r>
@@ -3721,14 +3691,14 @@
               <w:rPr>
                 <w:rFonts w:ascii="Calibri" w:eastAsia="Times New Roman" w:hAnsi="Calibri" w:cs="Calibri"/>
                 <w:color w:val="000000"/>
-                <w:lang w:val="en-IL" w:eastAsia="en-IL"/>
+                <w:lang w:eastAsia="en-IL"/>
               </w:rPr>
             </w:pPr>
             <w:r>
               <w:rPr>
                 <w:rFonts w:ascii="Calibri" w:eastAsia="Times New Roman" w:hAnsi="Calibri" w:cs="Calibri"/>
                 <w:color w:val="000000"/>
-                <w:lang w:val="en-IL" w:eastAsia="en-IL"/>
+                <w:lang w:eastAsia="en-IL"/>
               </w:rPr>
               <w:t>0.964338064</w:t>
             </w:r>
@@ -3759,14 +3729,14 @@
               <w:rPr>
                 <w:rFonts w:ascii="Calibri" w:eastAsia="Times New Roman" w:hAnsi="Calibri" w:cs="Calibri"/>
                 <w:color w:val="000000"/>
-                <w:lang w:val="en-IL" w:eastAsia="en-IL"/>
+                <w:lang w:eastAsia="en-IL"/>
               </w:rPr>
             </w:pPr>
             <w:r>
               <w:rPr>
                 <w:rFonts w:ascii="Calibri" w:eastAsia="Times New Roman" w:hAnsi="Calibri" w:cs="Calibri"/>
                 <w:color w:val="000000"/>
-                <w:lang w:val="en-IL" w:eastAsia="en-IL"/>
+                <w:lang w:eastAsia="en-IL"/>
               </w:rPr>
               <w:t xml:space="preserve">InceptionV3 </w:t>
             </w:r>
@@ -3793,14 +3763,14 @@
               <w:rPr>
                 <w:rFonts w:ascii="Calibri" w:eastAsia="Times New Roman" w:hAnsi="Calibri" w:cs="Calibri"/>
                 <w:color w:val="000000"/>
-                <w:lang w:val="en-IL" w:eastAsia="en-IL"/>
+                <w:lang w:eastAsia="en-IL"/>
               </w:rPr>
             </w:pPr>
             <w:r>
               <w:rPr>
                 <w:rFonts w:ascii="Calibri" w:eastAsia="Times New Roman" w:hAnsi="Calibri" w:cs="Calibri"/>
                 <w:color w:val="000000"/>
-                <w:lang w:val="en-IL" w:eastAsia="en-IL"/>
+                <w:lang w:eastAsia="en-IL"/>
               </w:rPr>
               <w:t>42</w:t>
             </w:r>
@@ -3829,7 +3799,7 @@
                 <w:b/>
                 <w:bCs/>
                 <w:color w:val="000000"/>
-                <w:lang w:val="en-IL" w:eastAsia="en-IL"/>
+                <w:lang w:eastAsia="en-IL"/>
               </w:rPr>
             </w:pPr>
             <w:r>
@@ -3871,7 +3841,7 @@
                 <w:color w:val="000000"/>
                 <w:sz w:val="21"/>
                 <w:szCs w:val="21"/>
-                <w:lang w:val="en-IL" w:eastAsia="en-IL"/>
+                <w:lang w:eastAsia="en-IL"/>
               </w:rPr>
             </w:pPr>
             <w:proofErr w:type="spellStart"/>
@@ -3919,14 +3889,14 @@
               <w:rPr>
                 <w:rFonts w:ascii="Calibri" w:eastAsia="Times New Roman" w:hAnsi="Calibri" w:cs="Calibri"/>
                 <w:color w:val="000000"/>
-                <w:lang w:val="en-IL" w:eastAsia="en-IL"/>
+                <w:lang w:eastAsia="en-IL"/>
               </w:rPr>
             </w:pPr>
             <w:r>
               <w:rPr>
                 <w:rFonts w:ascii="Calibri" w:eastAsia="Times New Roman" w:hAnsi="Calibri" w:cs="Calibri"/>
                 <w:color w:val="000000"/>
-                <w:lang w:val="en-IL" w:eastAsia="en-IL"/>
+                <w:lang w:eastAsia="en-IL"/>
               </w:rPr>
               <w:t>17</w:t>
             </w:r>
@@ -3955,7 +3925,7 @@
                 <w:color w:val="000000"/>
                 <w:sz w:val="21"/>
                 <w:szCs w:val="21"/>
-                <w:lang w:val="en-IL" w:eastAsia="en-IL"/>
+                <w:lang w:eastAsia="en-IL"/>
               </w:rPr>
             </w:pPr>
             <w:r>
@@ -3997,7 +3967,7 @@
                 <w:color w:val="000000"/>
                 <w:sz w:val="21"/>
                 <w:szCs w:val="21"/>
-                <w:lang w:val="en-IL" w:eastAsia="en-IL"/>
+                <w:lang w:eastAsia="en-IL"/>
               </w:rPr>
             </w:pPr>
             <w:proofErr w:type="spellStart"/>
@@ -4047,7 +4017,7 @@
                 <w:color w:val="000000"/>
                 <w:sz w:val="21"/>
                 <w:szCs w:val="21"/>
-                <w:lang w:val="en-IL" w:eastAsia="en-IL"/>
+                <w:lang w:eastAsia="en-IL"/>
               </w:rPr>
             </w:pPr>
             <w:r>
@@ -4056,7 +4026,7 @@
                 <w:color w:val="000000"/>
                 <w:sz w:val="21"/>
                 <w:szCs w:val="21"/>
-                <w:lang w:val="en-IL" w:eastAsia="en-IL"/>
+                <w:lang w:eastAsia="en-IL"/>
               </w:rPr>
               <w:t>567485</w:t>
             </w:r>
@@ -4085,7 +4055,7 @@
                 <w:color w:val="000000"/>
                 <w:sz w:val="21"/>
                 <w:szCs w:val="21"/>
-                <w:lang w:val="en-IL" w:eastAsia="en-IL"/>
+                <w:lang w:eastAsia="en-IL"/>
               </w:rPr>
             </w:pPr>
             <w:r>
@@ -4116,6 +4086,7 @@
       </w:pPr>
     </w:p>
     <w:sectPr>
+      <w:headerReference w:type="default" r:id="rId22"/>
       <w:pgSz w:w="11906" w:h="16838"/>
       <w:pgMar w:top="1440" w:right="1440" w:bottom="1440" w:left="1440" w:header="708" w:footer="708" w:gutter="0"/>
       <w:cols w:space="708"/>
@@ -4123,6 +4094,89 @@
     </w:sectPr>
   </w:body>
 </w:document>
+</file>
+
+<file path=word/endnotes.xml><?xml version="1.0" encoding="utf-8"?>
+<w:endnotes xmlns:wpc="http://schemas.microsoft.com/office/word/2010/wordprocessingCanvas" xmlns:cx="http://schemas.microsoft.com/office/drawing/2014/chartex" xmlns:cx1="http://schemas.microsoft.com/office/drawing/2015/9/8/chartex" xmlns:cx2="http://schemas.microsoft.com/office/drawing/2015/10/21/chartex" xmlns:cx3="http://schemas.microsoft.com/office/drawing/2016/5/9/chartex" xmlns:cx4="http://schemas.microsoft.com/office/drawing/2016/5/10/chartex" xmlns:cx5="http://schemas.microsoft.com/office/drawing/2016/5/11/chartex" xmlns:cx6="http://schemas.microsoft.com/office/drawing/2016/5/12/chartex" xmlns:cx7="http://schemas.microsoft.com/office/drawing/2016/5/13/chartex" xmlns:cx8="http://schemas.microsoft.com/office/drawing/2016/5/14/chartex" xmlns:mc="http://schemas.openxmlformats.org/markup-compatibility/2006" xmlns:aink="http://schemas.microsoft.com/office/drawing/2016/ink" xmlns:am3d="http://schemas.microsoft.com/office/drawing/2017/model3d" xmlns:o="urn:schemas-microsoft-com:office:office" xmlns:oel="http://schemas.microsoft.com/office/2019/extlst" xmlns:r="http://schemas.openxmlformats.org/officeDocument/2006/relationships" xmlns:m="http://schemas.openxmlformats.org/officeDocument/2006/math" xmlns:v="urn:schemas-microsoft-com:vml" xmlns:wp14="http://schemas.microsoft.com/office/word/2010/wordprocessingDrawing" xmlns:wp="http://schemas.openxmlformats.org/drawingml/2006/wordprocessingDrawing" xmlns:w10="urn:schemas-microsoft-com:office:word" xmlns:w="http://schemas.openxmlformats.org/wordprocessingml/2006/main" xmlns:w14="http://schemas.microsoft.com/office/word/2010/wordml" xmlns:w15="http://schemas.microsoft.com/office/word/2012/wordml" xmlns:w16cex="http://schemas.microsoft.com/office/word/2018/wordml/cex" xmlns:w16cid="http://schemas.microsoft.com/office/word/2016/wordml/cid" xmlns:w16="http://schemas.microsoft.com/office/word/2018/wordml" xmlns:w16sdtdh="http://schemas.microsoft.com/office/word/2020/wordml/sdtdatahash" xmlns:w16se="http://schemas.microsoft.com/office/word/2015/wordml/symex" xmlns:wpg="http://schemas.microsoft.com/office/word/2010/wordprocessingGroup" xmlns:wpi="http://schemas.microsoft.com/office/word/2010/wordprocessingInk" xmlns:wne="http://schemas.microsoft.com/office/word/2006/wordml" xmlns:wps="http://schemas.microsoft.com/office/word/2010/wordprocessingShape" mc:Ignorable="w14 w15 w16se w16cid w16 w16cex w16sdtdh wp14">
+  <w:endnote w:type="separator" w:id="-1">
+    <w:p>
+      <w:pPr>
+        <w:spacing w:after="0" w:line="240" w:lineRule="auto"/>
+      </w:pPr>
+      <w:r>
+        <w:separator/>
+      </w:r>
+    </w:p>
+  </w:endnote>
+  <w:endnote w:type="continuationSeparator" w:id="0">
+    <w:p>
+      <w:pPr>
+        <w:spacing w:after="0" w:line="240" w:lineRule="auto"/>
+      </w:pPr>
+      <w:r>
+        <w:continuationSeparator/>
+      </w:r>
+    </w:p>
+  </w:endnote>
+</w:endnotes>
+</file>
+
+<file path=word/footnotes.xml><?xml version="1.0" encoding="utf-8"?>
+<w:footnotes xmlns:wpc="http://schemas.microsoft.com/office/word/2010/wordprocessingCanvas" xmlns:cx="http://schemas.microsoft.com/office/drawing/2014/chartex" xmlns:cx1="http://schemas.microsoft.com/office/drawing/2015/9/8/chartex" xmlns:cx2="http://schemas.microsoft.com/office/drawing/2015/10/21/chartex" xmlns:cx3="http://schemas.microsoft.com/office/drawing/2016/5/9/chartex" xmlns:cx4="http://schemas.microsoft.com/office/drawing/2016/5/10/chartex" xmlns:cx5="http://schemas.microsoft.com/office/drawing/2016/5/11/chartex" xmlns:cx6="http://schemas.microsoft.com/office/drawing/2016/5/12/chartex" xmlns:cx7="http://schemas.microsoft.com/office/drawing/2016/5/13/chartex" xmlns:cx8="http://schemas.microsoft.com/office/drawing/2016/5/14/chartex" xmlns:mc="http://schemas.openxmlformats.org/markup-compatibility/2006" xmlns:aink="http://schemas.microsoft.com/office/drawing/2016/ink" xmlns:am3d="http://schemas.microsoft.com/office/drawing/2017/model3d" xmlns:o="urn:schemas-microsoft-com:office:office" xmlns:oel="http://schemas.microsoft.com/office/2019/extlst" xmlns:r="http://schemas.openxmlformats.org/officeDocument/2006/relationships" xmlns:m="http://schemas.openxmlformats.org/officeDocument/2006/math" xmlns:v="urn:schemas-microsoft-com:vml" xmlns:wp14="http://schemas.microsoft.com/office/word/2010/wordprocessingDrawing" xmlns:wp="http://schemas.openxmlformats.org/drawingml/2006/wordprocessingDrawing" xmlns:w10="urn:schemas-microsoft-com:office:word" xmlns:w="http://schemas.openxmlformats.org/wordprocessingml/2006/main" xmlns:w14="http://schemas.microsoft.com/office/word/2010/wordml" xmlns:w15="http://schemas.microsoft.com/office/word/2012/wordml" xmlns:w16cex="http://schemas.microsoft.com/office/word/2018/wordml/cex" xmlns:w16cid="http://schemas.microsoft.com/office/word/2016/wordml/cid" xmlns:w16="http://schemas.microsoft.com/office/word/2018/wordml" xmlns:w16sdtdh="http://schemas.microsoft.com/office/word/2020/wordml/sdtdatahash" xmlns:w16se="http://schemas.microsoft.com/office/word/2015/wordml/symex" xmlns:wpg="http://schemas.microsoft.com/office/word/2010/wordprocessingGroup" xmlns:wpi="http://schemas.microsoft.com/office/word/2010/wordprocessingInk" xmlns:wne="http://schemas.microsoft.com/office/word/2006/wordml" xmlns:wps="http://schemas.microsoft.com/office/word/2010/wordprocessingShape" mc:Ignorable="w14 w15 w16se w16cid w16 w16cex w16sdtdh wp14">
+  <w:footnote w:type="separator" w:id="-1">
+    <w:p>
+      <w:pPr>
+        <w:spacing w:after="0" w:line="240" w:lineRule="auto"/>
+      </w:pPr>
+      <w:r>
+        <w:separator/>
+      </w:r>
+    </w:p>
+  </w:footnote>
+  <w:footnote w:type="continuationSeparator" w:id="0">
+    <w:p>
+      <w:pPr>
+        <w:spacing w:after="0" w:line="240" w:lineRule="auto"/>
+      </w:pPr>
+      <w:r>
+        <w:continuationSeparator/>
+      </w:r>
+    </w:p>
+  </w:footnote>
+</w:footnotes>
+</file>
+
+<file path=word/header1.xml><?xml version="1.0" encoding="utf-8"?>
+<w:hdr xmlns:wpc="http://schemas.microsoft.com/office/word/2010/wordprocessingCanvas" xmlns:cx="http://schemas.microsoft.com/office/drawing/2014/chartex" xmlns:cx1="http://schemas.microsoft.com/office/drawing/2015/9/8/chartex" xmlns:cx2="http://schemas.microsoft.com/office/drawing/2015/10/21/chartex" xmlns:cx3="http://schemas.microsoft.com/office/drawing/2016/5/9/chartex" xmlns:cx4="http://schemas.microsoft.com/office/drawing/2016/5/10/chartex" xmlns:cx5="http://schemas.microsoft.com/office/drawing/2016/5/11/chartex" xmlns:cx6="http://schemas.microsoft.com/office/drawing/2016/5/12/chartex" xmlns:cx7="http://schemas.microsoft.com/office/drawing/2016/5/13/chartex" xmlns:cx8="http://schemas.microsoft.com/office/drawing/2016/5/14/chartex" xmlns:mc="http://schemas.openxmlformats.org/markup-compatibility/2006" xmlns:aink="http://schemas.microsoft.com/office/drawing/2016/ink" xmlns:am3d="http://schemas.microsoft.com/office/drawing/2017/model3d" xmlns:o="urn:schemas-microsoft-com:office:office" xmlns:oel="http://schemas.microsoft.com/office/2019/extlst" xmlns:r="http://schemas.openxmlformats.org/officeDocument/2006/relationships" xmlns:m="http://schemas.openxmlformats.org/officeDocument/2006/math" xmlns:v="urn:schemas-microsoft-com:vml" xmlns:wp14="http://schemas.microsoft.com/office/word/2010/wordprocessingDrawing" xmlns:wp="http://schemas.openxmlformats.org/drawingml/2006/wordprocessingDrawing" xmlns:w10="urn:schemas-microsoft-com:office:word" xmlns:w="http://schemas.openxmlformats.org/wordprocessingml/2006/main" xmlns:w14="http://schemas.microsoft.com/office/word/2010/wordml" xmlns:w15="http://schemas.microsoft.com/office/word/2012/wordml" xmlns:w16cex="http://schemas.microsoft.com/office/word/2018/wordml/cex" xmlns:w16cid="http://schemas.microsoft.com/office/word/2016/wordml/cid" xmlns:w16="http://schemas.microsoft.com/office/word/2018/wordml" xmlns:w16sdtdh="http://schemas.microsoft.com/office/word/2020/wordml/sdtdatahash" xmlns:w16se="http://schemas.microsoft.com/office/word/2015/wordml/symex" xmlns:wpg="http://schemas.microsoft.com/office/word/2010/wordprocessingGroup" xmlns:wpi="http://schemas.microsoft.com/office/word/2010/wordprocessingInk" xmlns:wne="http://schemas.microsoft.com/office/word/2006/wordml" xmlns:wps="http://schemas.microsoft.com/office/word/2010/wordprocessingShape" mc:Ignorable="w14 w15 w16se w16cid w16 w16cex w16sdtdh wp14">
+  <w:p>
+    <w:pPr>
+      <w:pStyle w:val="Header"/>
+      <w:rPr>
+        <w:lang w:val="en-US"/>
+      </w:rPr>
+    </w:pPr>
+    <w:hyperlink r:id="rId1" w:history="1">
+      <w:r>
+        <w:rPr>
+          <w:rStyle w:val="Hyperlink"/>
+        </w:rPr>
+        <w:t>https://github.com/Yahel-G/Assignment-3-CL</w:t>
+      </w:r>
+    </w:hyperlink>
+    <w:r>
+      <w:tab/>
+    </w:r>
+    <w:r>
+      <w:tab/>
+    </w:r>
+    <w:r>
+      <w:rPr>
+        <w:lang w:val="en-US"/>
+      </w:rPr>
+      <w:t>204133151</w:t>
+    </w:r>
+  </w:p>
+</w:hdr>
 </file>
 
 <file path=word/styles.xml><?xml version="1.0" encoding="utf-8"?>
@@ -4551,6 +4605,73 @@
     <w:semiHidden/>
     <w:unhideWhenUsed/>
   </w:style>
+  <w:style w:type="paragraph" w:styleId="Header">
+    <w:name w:val="header"/>
+    <w:basedOn w:val="Normal"/>
+    <w:link w:val="HeaderChar"/>
+    <w:uiPriority w:val="99"/>
+    <w:unhideWhenUsed/>
+    <w:rsid w:val="00D140BF"/>
+    <w:pPr>
+      <w:tabs>
+        <w:tab w:val="center" w:pos="4513"/>
+        <w:tab w:val="right" w:pos="9026"/>
+      </w:tabs>
+      <w:spacing w:after="0" w:line="240" w:lineRule="auto"/>
+    </w:pPr>
+  </w:style>
+  <w:style w:type="character" w:customStyle="1" w:styleId="HeaderChar">
+    <w:name w:val="Header Char"/>
+    <w:basedOn w:val="DefaultParagraphFont"/>
+    <w:link w:val="Header"/>
+    <w:uiPriority w:val="99"/>
+    <w:rsid w:val="00D140BF"/>
+  </w:style>
+  <w:style w:type="paragraph" w:styleId="Footer">
+    <w:name w:val="footer"/>
+    <w:basedOn w:val="Normal"/>
+    <w:link w:val="FooterChar"/>
+    <w:uiPriority w:val="99"/>
+    <w:unhideWhenUsed/>
+    <w:rsid w:val="00D140BF"/>
+    <w:pPr>
+      <w:tabs>
+        <w:tab w:val="center" w:pos="4513"/>
+        <w:tab w:val="right" w:pos="9026"/>
+      </w:tabs>
+      <w:spacing w:after="0" w:line="240" w:lineRule="auto"/>
+    </w:pPr>
+  </w:style>
+  <w:style w:type="character" w:customStyle="1" w:styleId="FooterChar">
+    <w:name w:val="Footer Char"/>
+    <w:basedOn w:val="DefaultParagraphFont"/>
+    <w:link w:val="Footer"/>
+    <w:uiPriority w:val="99"/>
+    <w:rsid w:val="00D140BF"/>
+  </w:style>
+  <w:style w:type="character" w:styleId="Hyperlink">
+    <w:name w:val="Hyperlink"/>
+    <w:basedOn w:val="DefaultParagraphFont"/>
+    <w:uiPriority w:val="99"/>
+    <w:unhideWhenUsed/>
+    <w:rsid w:val="00D140BF"/>
+    <w:rPr>
+      <w:color w:val="0000FF"/>
+      <w:u w:val="single"/>
+    </w:rPr>
+  </w:style>
+  <w:style w:type="character" w:styleId="UnresolvedMention">
+    <w:name w:val="Unresolved Mention"/>
+    <w:basedOn w:val="DefaultParagraphFont"/>
+    <w:uiPriority w:val="99"/>
+    <w:semiHidden/>
+    <w:unhideWhenUsed/>
+    <w:rsid w:val="00D140BF"/>
+    <w:rPr>
+      <w:color w:val="605E5C"/>
+      <w:shd w:val="clear" w:color="auto" w:fill="E1DFDD"/>
+    </w:rPr>
+  </w:style>
 </w:styles>
 </file>
 

</xml_diff>